<commit_message>
added 3 new research papers
</commit_message>
<xml_diff>
--- a/Literature Review/Literature Review.docx
+++ b/Literature Review/Literature Review.docx
@@ -4,7 +4,13 @@
   <w:body>
     <w:p>
       <w:r>
-        <w:t xml:space="preserve">Project 1: </w:t>
+        <w:t>P</w:t>
+      </w:r>
+      <w:r>
+        <w:t>aper</w:t>
+      </w:r>
+      <w:r>
+        <w:t xml:space="preserve"> 1: </w:t>
       </w:r>
       <w:r>
         <w:rPr>
@@ -33,7 +39,15 @@
         <w:t>layer,</w:t>
       </w:r>
       <w:r>
-        <w:t xml:space="preserve"> Data layer , and Compute layer).</w:t>
+        <w:t xml:space="preserve"> Data </w:t>
+      </w:r>
+      <w:proofErr w:type="gramStart"/>
+      <w:r>
+        <w:t>layer ,</w:t>
+      </w:r>
+      <w:proofErr w:type="gramEnd"/>
+      <w:r>
+        <w:t xml:space="preserve"> and Compute layer).</w:t>
       </w:r>
     </w:p>
     <w:p>
@@ -45,13 +59,7 @@
         </w:numPr>
       </w:pPr>
       <w:r>
-        <w:t xml:space="preserve">Control Layer - This </w:t>
-      </w:r>
-      <w:r>
-        <w:t>layer Manages</w:t>
-      </w:r>
-      <w:r>
-        <w:t xml:space="preserve"> the execution of workflows based on their definitions. Ensures correct step sequencing, processes data correctly, and coordinates the execution of workflows.</w:t>
+        <w:t>Control Layer - This layer Manages the execution of workflows based on their definitions. Ensures correct step sequencing, processes data correctly, and coordinates the execution of workflows.</w:t>
       </w:r>
     </w:p>
     <w:p>
@@ -63,19 +71,7 @@
         </w:numPr>
       </w:pPr>
       <w:r>
-        <w:t>Data Laye</w:t>
-      </w:r>
-      <w:r>
-        <w:t>r- This</w:t>
-      </w:r>
-      <w:r>
-        <w:t xml:space="preserve"> </w:t>
-      </w:r>
-      <w:r>
-        <w:t>layer Handles</w:t>
-      </w:r>
-      <w:r>
-        <w:t xml:space="preserve"> all aspects of data storage, retrieval, and movement between hosts.</w:t>
+        <w:t>Data Layer- This layer Handles all aspects of data storage, retrieval, and movement between hosts.</w:t>
       </w:r>
     </w:p>
     <w:p>
@@ -87,13 +83,7 @@
         </w:numPr>
       </w:pPr>
       <w:r>
-        <w:t xml:space="preserve">Compute Layer- This </w:t>
-      </w:r>
-      <w:r>
-        <w:t>layer Contains</w:t>
-      </w:r>
-      <w:r>
-        <w:t xml:space="preserve"> the processing logic for workflow steps. like Multiple compute steps, each performing specific processing tasks within the workflow.</w:t>
+        <w:t>Compute Layer- This layer Contains the processing logic for workflow steps. like Multiple compute steps, each performing specific processing tasks within the workflow.</w:t>
       </w:r>
     </w:p>
     <w:p>
@@ -131,8 +121,13 @@
       <w:r>
         <w:t>-</w:t>
       </w:r>
-      <w:r>
-        <w:t>Locality  and Simplified Management.</w:t>
+      <w:proofErr w:type="gramStart"/>
+      <w:r>
+        <w:t>Locality  and</w:t>
+      </w:r>
+      <w:proofErr w:type="gramEnd"/>
+      <w:r>
+        <w:t xml:space="preserve"> Simplified Management.</w:t>
       </w:r>
     </w:p>
     <w:p/>
@@ -190,10 +185,31 @@
       </w:r>
     </w:p>
     <w:p>
-      <w:r>
-        <w:t xml:space="preserve">Paper 3: </w:t>
+      <w:pPr>
+        <w:rPr>
+          <w:b/>
+          <w:bCs/>
+        </w:rPr>
+      </w:pPr>
+      <w:r>
+        <w:t>Paper 3</w:t>
+      </w:r>
+      <w:r>
+        <w:rPr>
+          <w:b/>
+          <w:bCs/>
+        </w:rPr>
+        <w:t xml:space="preserve">: </w:t>
+      </w:r>
+      <w:r>
+        <w:rPr>
+          <w:b/>
+          <w:bCs/>
+        </w:rPr>
+        <w:t>Cloud-Edge Orchestration for the Internet-of-Things: Architecture and AI-Powered Data Processing</w:t>
       </w:r>
     </w:p>
+    <w:p/>
     <w:sectPr>
       <w:pgSz w:w="12240" w:h="15840"/>
       <w:pgMar w:top="1440" w:right="1440" w:bottom="1440" w:left="1440" w:header="720" w:footer="720" w:gutter="0"/>
@@ -1430,6 +1446,7 @@
   <w:style w:type="character" w:default="1" w:styleId="DefaultParagraphFont">
     <w:name w:val="Default Paragraph Font"/>
     <w:uiPriority w:val="1"/>
+    <w:semiHidden/>
     <w:unhideWhenUsed/>
   </w:style>
   <w:style w:type="table" w:default="1" w:styleId="TableNormal">

</xml_diff>